<commit_message>
Modal eliminar, reubicacion de boton "Nueva Tarea"
</commit_message>
<xml_diff>
--- a/road map de -Proyecto-.docx
+++ b/road map de -Proyecto-.docx
@@ -292,9 +292,459 @@
         </w:rPr>
         <w:t>Si agregas nuevas funcionalidades donde van arriba o abajo?</w:t>
       </w:r>
+      <w:proofErr w:type="gramEnd"/>
+    </w:p>
+    <w:p>
+      <w:pPr>
+        <w:pStyle w:val="Prrafodelista"/>
+        <w:numPr>
+          <w:ilvl w:val="0"/>
+          <w:numId w:val="1"/>
+        </w:numPr>
+        <w:rPr>
+          <w:lang w:val="es-AR"/>
+        </w:rPr>
+      </w:pPr>
+      <w:r>
+        <w:rPr>
+          <w:lang w:val="es-AR"/>
+        </w:rPr>
+        <w:t>Actividad “favorito/completar”:</w:t>
+      </w:r>
       <w:bookmarkStart w:id="0" w:name="_GoBack"/>
       <w:bookmarkEnd w:id="0"/>
+    </w:p>
+    <w:p>
+      <w:pPr>
+        <w:pStyle w:val="Prrafodelista"/>
+        <w:numPr>
+          <w:ilvl w:val="0"/>
+          <w:numId w:val="1"/>
+        </w:numPr>
+        <w:rPr>
+          <w:lang w:val="es-AR"/>
+        </w:rPr>
+      </w:pPr>
+      <w:r>
+        <w:rPr>
+          <w:lang w:val="es-AR"/>
+        </w:rPr>
+        <w:t>Actividad “</w:t>
+      </w:r>
+      <w:proofErr w:type="spellStart"/>
+      <w:r>
+        <w:rPr>
+          <w:lang w:val="es-AR"/>
+        </w:rPr>
+        <w:t>login</w:t>
+      </w:r>
+      <w:proofErr w:type="spellEnd"/>
+      <w:r>
+        <w:rPr>
+          <w:lang w:val="es-AR"/>
+        </w:rPr>
+        <w:t>”:</w:t>
+      </w:r>
+    </w:p>
+    <w:p>
+      <w:pPr>
+        <w:pStyle w:val="Prrafodelista"/>
+        <w:numPr>
+          <w:ilvl w:val="1"/>
+          <w:numId w:val="1"/>
+        </w:numPr>
+        <w:rPr>
+          <w:lang w:val="es-AR"/>
+        </w:rPr>
+      </w:pPr>
+      <w:r>
+        <w:rPr>
+          <w:lang w:val="es-AR"/>
+        </w:rPr>
+        <w:t>Agregamos “</w:t>
+      </w:r>
+      <w:proofErr w:type="spellStart"/>
+      <w:r>
+        <w:rPr>
+          <w:lang w:val="es-AR"/>
+        </w:rPr>
+        <w:t>loginController</w:t>
+      </w:r>
+      <w:proofErr w:type="spellEnd"/>
+      <w:r>
+        <w:rPr>
+          <w:lang w:val="es-AR"/>
+        </w:rPr>
+        <w:t xml:space="preserve">” con su método </w:t>
+      </w:r>
+      <w:proofErr w:type="spellStart"/>
+      <w:r>
+        <w:rPr>
+          <w:lang w:val="es-AR"/>
+        </w:rPr>
+        <w:t>index</w:t>
+      </w:r>
+      <w:proofErr w:type="spellEnd"/>
+      <w:r>
+        <w:rPr>
+          <w:lang w:val="es-AR"/>
+        </w:rPr>
+        <w:t xml:space="preserve"> en el cual </w:t>
+      </w:r>
+      <w:proofErr w:type="spellStart"/>
+      <w:r>
+        <w:rPr>
+          <w:lang w:val="es-AR"/>
+        </w:rPr>
+        <w:t>esta</w:t>
+      </w:r>
+      <w:proofErr w:type="spellEnd"/>
+      <w:r>
+        <w:rPr>
+          <w:lang w:val="es-AR"/>
+        </w:rPr>
+        <w:t xml:space="preserve"> la lógica de validación de usuario y contraseña con un </w:t>
+      </w:r>
+      <w:proofErr w:type="spellStart"/>
+      <w:r>
+        <w:rPr>
+          <w:lang w:val="es-AR"/>
+        </w:rPr>
+        <w:t>array</w:t>
+      </w:r>
+      <w:proofErr w:type="spellEnd"/>
+      <w:r>
+        <w:rPr>
+          <w:lang w:val="es-AR"/>
+        </w:rPr>
+        <w:t xml:space="preserve"> llamado post que trae esos datos de la vista del </w:t>
+      </w:r>
+      <w:proofErr w:type="spellStart"/>
+      <w:r>
+        <w:rPr>
+          <w:lang w:val="es-AR"/>
+        </w:rPr>
+        <w:t>login</w:t>
+      </w:r>
+      <w:proofErr w:type="spellEnd"/>
+      <w:r>
+        <w:rPr>
+          <w:lang w:val="es-AR"/>
+        </w:rPr>
+        <w:t xml:space="preserve"> que </w:t>
+      </w:r>
+      <w:proofErr w:type="spellStart"/>
+      <w:r>
+        <w:rPr>
+          <w:lang w:val="es-AR"/>
+        </w:rPr>
+        <w:t>esta</w:t>
+      </w:r>
+      <w:proofErr w:type="spellEnd"/>
+      <w:r>
+        <w:rPr>
+          <w:lang w:val="es-AR"/>
+        </w:rPr>
+        <w:t xml:space="preserve"> en /</w:t>
+      </w:r>
+      <w:proofErr w:type="spellStart"/>
+      <w:r>
+        <w:rPr>
+          <w:lang w:val="es-AR"/>
+        </w:rPr>
+        <w:t>views</w:t>
+      </w:r>
+      <w:proofErr w:type="spellEnd"/>
+      <w:r>
+        <w:rPr>
+          <w:lang w:val="es-AR"/>
+        </w:rPr>
+        <w:t>/</w:t>
+      </w:r>
+      <w:proofErr w:type="spellStart"/>
+      <w:r>
+        <w:rPr>
+          <w:lang w:val="es-AR"/>
+        </w:rPr>
+        <w:t>loginview.php</w:t>
+      </w:r>
+      <w:proofErr w:type="spellEnd"/>
+      <w:r>
+        <w:rPr>
+          <w:lang w:val="es-AR"/>
+        </w:rPr>
+        <w:t>.</w:t>
+      </w:r>
+    </w:p>
+    <w:p>
+      <w:pPr>
+        <w:pStyle w:val="Prrafodelista"/>
+        <w:numPr>
+          <w:ilvl w:val="1"/>
+          <w:numId w:val="1"/>
+        </w:numPr>
+        <w:rPr>
+          <w:lang w:val="es-AR"/>
+        </w:rPr>
+      </w:pPr>
+      <w:r>
+        <w:rPr>
+          <w:lang w:val="es-AR"/>
+        </w:rPr>
+        <w:t>Agregamos “</w:t>
+      </w:r>
+      <w:proofErr w:type="spellStart"/>
+      <w:r>
+        <w:rPr>
+          <w:lang w:val="es-AR"/>
+        </w:rPr>
+        <w:t>loginview</w:t>
+      </w:r>
+      <w:proofErr w:type="spellEnd"/>
+      <w:r>
+        <w:rPr>
+          <w:lang w:val="es-AR"/>
+        </w:rPr>
+        <w:t xml:space="preserve">” donde encontramos la vista del </w:t>
+      </w:r>
+      <w:proofErr w:type="spellStart"/>
+      <w:r>
+        <w:rPr>
+          <w:lang w:val="es-AR"/>
+        </w:rPr>
+        <w:t>login</w:t>
+      </w:r>
+      <w:proofErr w:type="spellEnd"/>
+      <w:r>
+        <w:rPr>
+          <w:lang w:val="es-AR"/>
+        </w:rPr>
+        <w:t xml:space="preserve"> que manda los datos al controlador por medio de un </w:t>
+      </w:r>
+      <w:proofErr w:type="gramStart"/>
+      <w:r>
+        <w:rPr>
+          <w:lang w:val="es-AR"/>
+        </w:rPr>
+        <w:t>post ?</w:t>
+      </w:r>
       <w:proofErr w:type="gramEnd"/>
+      <w:r>
+        <w:rPr>
+          <w:lang w:val="es-AR"/>
+        </w:rPr>
+        <w:t>¿.</w:t>
+      </w:r>
+    </w:p>
+    <w:p>
+      <w:pPr>
+        <w:pStyle w:val="Prrafodelista"/>
+        <w:numPr>
+          <w:ilvl w:val="1"/>
+          <w:numId w:val="1"/>
+        </w:numPr>
+        <w:rPr>
+          <w:lang w:val="es-AR"/>
+        </w:rPr>
+      </w:pPr>
+      <w:r>
+        <w:rPr>
+          <w:lang w:val="es-AR"/>
+        </w:rPr>
+        <w:t xml:space="preserve">Agregamos el apartado de validación de usuario correcto al </w:t>
+      </w:r>
+      <w:proofErr w:type="spellStart"/>
+      <w:r>
+        <w:rPr>
+          <w:lang w:val="es-AR"/>
+        </w:rPr>
+        <w:t>header</w:t>
+      </w:r>
+      <w:proofErr w:type="spellEnd"/>
+      <w:r>
+        <w:rPr>
+          <w:lang w:val="es-AR"/>
+        </w:rPr>
+        <w:t xml:space="preserve"> con su lógica de </w:t>
+      </w:r>
+      <w:proofErr w:type="spellStart"/>
+      <w:r>
+        <w:rPr>
+          <w:lang w:val="es-AR"/>
+        </w:rPr>
+        <w:t>redireccionamiento</w:t>
+      </w:r>
+      <w:proofErr w:type="spellEnd"/>
+      <w:r>
+        <w:rPr>
+          <w:lang w:val="es-AR"/>
+        </w:rPr>
+        <w:t xml:space="preserve"> en el caso de no ser usuario correcto.</w:t>
+      </w:r>
+    </w:p>
+    <w:p>
+      <w:pPr>
+        <w:pStyle w:val="Prrafodelista"/>
+        <w:numPr>
+          <w:ilvl w:val="1"/>
+          <w:numId w:val="1"/>
+        </w:numPr>
+        <w:rPr>
+          <w:lang w:val="es-AR"/>
+        </w:rPr>
+      </w:pPr>
+      <w:r>
+        <w:rPr>
+          <w:lang w:val="es-AR"/>
+        </w:rPr>
+        <w:t xml:space="preserve">Agregamos un método de </w:t>
+      </w:r>
+      <w:proofErr w:type="spellStart"/>
+      <w:r>
+        <w:rPr>
+          <w:lang w:val="es-AR"/>
+        </w:rPr>
+        <w:t>logout</w:t>
+      </w:r>
+      <w:proofErr w:type="spellEnd"/>
+      <w:r>
+        <w:rPr>
+          <w:lang w:val="es-AR"/>
+        </w:rPr>
+        <w:t xml:space="preserve"> en </w:t>
+      </w:r>
+      <w:proofErr w:type="spellStart"/>
+      <w:r>
+        <w:rPr>
+          <w:lang w:val="es-AR"/>
+        </w:rPr>
+        <w:t>loginController</w:t>
+      </w:r>
+      <w:proofErr w:type="spellEnd"/>
+      <w:r>
+        <w:rPr>
+          <w:lang w:val="es-AR"/>
+        </w:rPr>
+        <w:t xml:space="preserve"> que se llama desde el </w:t>
+      </w:r>
+      <w:proofErr w:type="spellStart"/>
+      <w:r>
+        <w:rPr>
+          <w:lang w:val="es-AR"/>
+        </w:rPr>
+        <w:t>nav</w:t>
+      </w:r>
+      <w:proofErr w:type="spellEnd"/>
+      <w:r>
+        <w:rPr>
+          <w:lang w:val="es-AR"/>
+        </w:rPr>
+        <w:t xml:space="preserve"> del </w:t>
+      </w:r>
+      <w:proofErr w:type="spellStart"/>
+      <w:r>
+        <w:rPr>
+          <w:lang w:val="es-AR"/>
+        </w:rPr>
+        <w:t>header</w:t>
+      </w:r>
+      <w:proofErr w:type="spellEnd"/>
+      <w:r>
+        <w:rPr>
+          <w:lang w:val="es-AR"/>
+        </w:rPr>
+        <w:t xml:space="preserve"> el cual cierra la sesión.</w:t>
+      </w:r>
+    </w:p>
+    <w:p>
+      <w:pPr>
+        <w:pStyle w:val="Prrafodelista"/>
+        <w:numPr>
+          <w:ilvl w:val="0"/>
+          <w:numId w:val="1"/>
+        </w:numPr>
+        <w:rPr>
+          <w:lang w:val="es-AR"/>
+        </w:rPr>
+      </w:pPr>
+      <w:r>
+        <w:rPr>
+          <w:lang w:val="es-AR"/>
+        </w:rPr>
+        <w:t>Actividad mover el botón “Nueva Tarea”:</w:t>
+      </w:r>
+    </w:p>
+    <w:p>
+      <w:pPr>
+        <w:pStyle w:val="Prrafodelista"/>
+        <w:numPr>
+          <w:ilvl w:val="1"/>
+          <w:numId w:val="1"/>
+        </w:numPr>
+        <w:rPr>
+          <w:lang w:val="es-AR"/>
+        </w:rPr>
+      </w:pPr>
+      <w:r>
+        <w:rPr>
+          <w:lang w:val="es-AR"/>
+        </w:rPr>
+        <w:t>Eliminamos la tarjeta de nueva tarea del lateral.</w:t>
+      </w:r>
+    </w:p>
+    <w:p>
+      <w:pPr>
+        <w:pStyle w:val="Prrafodelista"/>
+        <w:numPr>
+          <w:ilvl w:val="1"/>
+          <w:numId w:val="1"/>
+        </w:numPr>
+        <w:rPr>
+          <w:lang w:val="es-AR"/>
+        </w:rPr>
+      </w:pPr>
+      <w:r>
+        <w:rPr>
+          <w:lang w:val="es-AR"/>
+        </w:rPr>
+        <w:t>Colocamos el botón nueva tarea en el mismo div donde se encontraba el titulo con ciertas clases para su correcta visualización y alineación.</w:t>
+      </w:r>
+    </w:p>
+    <w:p>
+      <w:pPr>
+        <w:pStyle w:val="Prrafodelista"/>
+        <w:numPr>
+          <w:ilvl w:val="0"/>
+          <w:numId w:val="1"/>
+        </w:numPr>
+        <w:rPr>
+          <w:lang w:val="es-AR"/>
+        </w:rPr>
+      </w:pPr>
+      <w:r>
+        <w:rPr>
+          <w:lang w:val="es-AR"/>
+        </w:rPr>
+        <w:t>Actividad “Modal Eliminar”:</w:t>
+      </w:r>
+    </w:p>
+    <w:p>
+      <w:pPr>
+        <w:pStyle w:val="Prrafodelista"/>
+        <w:numPr>
+          <w:ilvl w:val="1"/>
+          <w:numId w:val="1"/>
+        </w:numPr>
+        <w:rPr>
+          <w:lang w:val="es-AR"/>
+        </w:rPr>
+      </w:pPr>
+      <w:r>
+        <w:rPr>
+          <w:lang w:val="es-AR"/>
+        </w:rPr>
+        <w:t>Agregamos ciertos atributos al botón/link de eliminar para abrir el modal y enviar el id el cual capturamos con JavaScript para luego hacer la eliminación de la tarea.</w:t>
+      </w:r>
     </w:p>
     <w:sectPr>
       <w:pgSz w:w="12240" w:h="15840"/>
@@ -324,7 +774,7 @@
         <w:rFonts w:ascii="Symbol" w:hAnsi="Symbol" w:hint="default"/>
       </w:rPr>
     </w:lvl>
-    <w:lvl w:ilvl="1" w:tplc="04090003" w:tentative="1">
+    <w:lvl w:ilvl="1" w:tplc="04090003">
       <w:start w:val="1"/>
       <w:numFmt w:val="bullet"/>
       <w:lvlText w:val="o"/>

</xml_diff>

<commit_message>
CRUD completo de la tabla "proyectos"
</commit_message>
<xml_diff>
--- a/road map de -Proyecto-.docx
+++ b/road map de -Proyecto-.docx
@@ -311,6 +311,861 @@
         </w:rPr>
         <w:t>Actividad “favorito/completar”:</w:t>
       </w:r>
+    </w:p>
+    <w:p>
+      <w:pPr>
+        <w:pStyle w:val="Prrafodelista"/>
+        <w:numPr>
+          <w:ilvl w:val="0"/>
+          <w:numId w:val="1"/>
+        </w:numPr>
+        <w:rPr>
+          <w:lang w:val="es-AR"/>
+        </w:rPr>
+      </w:pPr>
+      <w:r>
+        <w:rPr>
+          <w:lang w:val="es-AR"/>
+        </w:rPr>
+        <w:t>Actividad “</w:t>
+      </w:r>
+      <w:proofErr w:type="spellStart"/>
+      <w:r>
+        <w:rPr>
+          <w:lang w:val="es-AR"/>
+        </w:rPr>
+        <w:t>login</w:t>
+      </w:r>
+      <w:proofErr w:type="spellEnd"/>
+      <w:r>
+        <w:rPr>
+          <w:lang w:val="es-AR"/>
+        </w:rPr>
+        <w:t>”:</w:t>
+      </w:r>
+    </w:p>
+    <w:p>
+      <w:pPr>
+        <w:pStyle w:val="Prrafodelista"/>
+        <w:numPr>
+          <w:ilvl w:val="1"/>
+          <w:numId w:val="1"/>
+        </w:numPr>
+        <w:rPr>
+          <w:lang w:val="es-AR"/>
+        </w:rPr>
+      </w:pPr>
+      <w:r>
+        <w:rPr>
+          <w:lang w:val="es-AR"/>
+        </w:rPr>
+        <w:t>Agregamos “</w:t>
+      </w:r>
+      <w:proofErr w:type="spellStart"/>
+      <w:r>
+        <w:rPr>
+          <w:lang w:val="es-AR"/>
+        </w:rPr>
+        <w:t>loginController</w:t>
+      </w:r>
+      <w:proofErr w:type="spellEnd"/>
+      <w:r>
+        <w:rPr>
+          <w:lang w:val="es-AR"/>
+        </w:rPr>
+        <w:t xml:space="preserve">” con su método </w:t>
+      </w:r>
+      <w:proofErr w:type="spellStart"/>
+      <w:r>
+        <w:rPr>
+          <w:lang w:val="es-AR"/>
+        </w:rPr>
+        <w:t>index</w:t>
+      </w:r>
+      <w:proofErr w:type="spellEnd"/>
+      <w:r>
+        <w:rPr>
+          <w:lang w:val="es-AR"/>
+        </w:rPr>
+        <w:t xml:space="preserve"> en el cual </w:t>
+      </w:r>
+      <w:proofErr w:type="spellStart"/>
+      <w:r>
+        <w:rPr>
+          <w:lang w:val="es-AR"/>
+        </w:rPr>
+        <w:t>esta</w:t>
+      </w:r>
+      <w:proofErr w:type="spellEnd"/>
+      <w:r>
+        <w:rPr>
+          <w:lang w:val="es-AR"/>
+        </w:rPr>
+        <w:t xml:space="preserve"> la lógica de validación de usuario y contraseña con un </w:t>
+      </w:r>
+      <w:proofErr w:type="spellStart"/>
+      <w:r>
+        <w:rPr>
+          <w:lang w:val="es-AR"/>
+        </w:rPr>
+        <w:t>array</w:t>
+      </w:r>
+      <w:proofErr w:type="spellEnd"/>
+      <w:r>
+        <w:rPr>
+          <w:lang w:val="es-AR"/>
+        </w:rPr>
+        <w:t xml:space="preserve"> llamado post que trae esos datos de la vista del </w:t>
+      </w:r>
+      <w:proofErr w:type="spellStart"/>
+      <w:r>
+        <w:rPr>
+          <w:lang w:val="es-AR"/>
+        </w:rPr>
+        <w:t>login</w:t>
+      </w:r>
+      <w:proofErr w:type="spellEnd"/>
+      <w:r>
+        <w:rPr>
+          <w:lang w:val="es-AR"/>
+        </w:rPr>
+        <w:t xml:space="preserve"> que </w:t>
+      </w:r>
+      <w:proofErr w:type="spellStart"/>
+      <w:r>
+        <w:rPr>
+          <w:lang w:val="es-AR"/>
+        </w:rPr>
+        <w:t>esta</w:t>
+      </w:r>
+      <w:proofErr w:type="spellEnd"/>
+      <w:r>
+        <w:rPr>
+          <w:lang w:val="es-AR"/>
+        </w:rPr>
+        <w:t xml:space="preserve"> en /</w:t>
+      </w:r>
+      <w:proofErr w:type="spellStart"/>
+      <w:r>
+        <w:rPr>
+          <w:lang w:val="es-AR"/>
+        </w:rPr>
+        <w:t>views</w:t>
+      </w:r>
+      <w:proofErr w:type="spellEnd"/>
+      <w:r>
+        <w:rPr>
+          <w:lang w:val="es-AR"/>
+        </w:rPr>
+        <w:t>/</w:t>
+      </w:r>
+      <w:proofErr w:type="spellStart"/>
+      <w:r>
+        <w:rPr>
+          <w:lang w:val="es-AR"/>
+        </w:rPr>
+        <w:t>loginview.php</w:t>
+      </w:r>
+      <w:proofErr w:type="spellEnd"/>
+      <w:r>
+        <w:rPr>
+          <w:lang w:val="es-AR"/>
+        </w:rPr>
+        <w:t>.</w:t>
+      </w:r>
+    </w:p>
+    <w:p>
+      <w:pPr>
+        <w:pStyle w:val="Prrafodelista"/>
+        <w:numPr>
+          <w:ilvl w:val="1"/>
+          <w:numId w:val="1"/>
+        </w:numPr>
+        <w:rPr>
+          <w:lang w:val="es-AR"/>
+        </w:rPr>
+      </w:pPr>
+      <w:r>
+        <w:rPr>
+          <w:lang w:val="es-AR"/>
+        </w:rPr>
+        <w:t>Agregamos “</w:t>
+      </w:r>
+      <w:proofErr w:type="spellStart"/>
+      <w:r>
+        <w:rPr>
+          <w:lang w:val="es-AR"/>
+        </w:rPr>
+        <w:t>loginview</w:t>
+      </w:r>
+      <w:proofErr w:type="spellEnd"/>
+      <w:r>
+        <w:rPr>
+          <w:lang w:val="es-AR"/>
+        </w:rPr>
+        <w:t xml:space="preserve">” donde encontramos la vista del </w:t>
+      </w:r>
+      <w:proofErr w:type="spellStart"/>
+      <w:r>
+        <w:rPr>
+          <w:lang w:val="es-AR"/>
+        </w:rPr>
+        <w:t>login</w:t>
+      </w:r>
+      <w:proofErr w:type="spellEnd"/>
+      <w:r>
+        <w:rPr>
+          <w:lang w:val="es-AR"/>
+        </w:rPr>
+        <w:t xml:space="preserve"> que manda los datos al controlador por medio de un </w:t>
+      </w:r>
+      <w:proofErr w:type="gramStart"/>
+      <w:r>
+        <w:rPr>
+          <w:lang w:val="es-AR"/>
+        </w:rPr>
+        <w:t>post ?</w:t>
+      </w:r>
+      <w:proofErr w:type="gramEnd"/>
+      <w:r>
+        <w:rPr>
+          <w:lang w:val="es-AR"/>
+        </w:rPr>
+        <w:t>¿.</w:t>
+      </w:r>
+    </w:p>
+    <w:p>
+      <w:pPr>
+        <w:pStyle w:val="Prrafodelista"/>
+        <w:numPr>
+          <w:ilvl w:val="1"/>
+          <w:numId w:val="1"/>
+        </w:numPr>
+        <w:rPr>
+          <w:lang w:val="es-AR"/>
+        </w:rPr>
+      </w:pPr>
+      <w:r>
+        <w:rPr>
+          <w:lang w:val="es-AR"/>
+        </w:rPr>
+        <w:t xml:space="preserve">Agregamos el apartado de validación de usuario correcto al </w:t>
+      </w:r>
+      <w:proofErr w:type="spellStart"/>
+      <w:r>
+        <w:rPr>
+          <w:lang w:val="es-AR"/>
+        </w:rPr>
+        <w:t>header</w:t>
+      </w:r>
+      <w:proofErr w:type="spellEnd"/>
+      <w:r>
+        <w:rPr>
+          <w:lang w:val="es-AR"/>
+        </w:rPr>
+        <w:t xml:space="preserve"> con su lógica de </w:t>
+      </w:r>
+      <w:proofErr w:type="spellStart"/>
+      <w:r>
+        <w:rPr>
+          <w:lang w:val="es-AR"/>
+        </w:rPr>
+        <w:t>redireccionamiento</w:t>
+      </w:r>
+      <w:proofErr w:type="spellEnd"/>
+      <w:r>
+        <w:rPr>
+          <w:lang w:val="es-AR"/>
+        </w:rPr>
+        <w:t xml:space="preserve"> en el caso de no ser usuario correcto.</w:t>
+      </w:r>
+    </w:p>
+    <w:p>
+      <w:pPr>
+        <w:pStyle w:val="Prrafodelista"/>
+        <w:numPr>
+          <w:ilvl w:val="1"/>
+          <w:numId w:val="1"/>
+        </w:numPr>
+        <w:rPr>
+          <w:lang w:val="es-AR"/>
+        </w:rPr>
+      </w:pPr>
+      <w:r>
+        <w:rPr>
+          <w:lang w:val="es-AR"/>
+        </w:rPr>
+        <w:t xml:space="preserve">Agregamos un método de </w:t>
+      </w:r>
+      <w:proofErr w:type="spellStart"/>
+      <w:r>
+        <w:rPr>
+          <w:lang w:val="es-AR"/>
+        </w:rPr>
+        <w:t>logout</w:t>
+      </w:r>
+      <w:proofErr w:type="spellEnd"/>
+      <w:r>
+        <w:rPr>
+          <w:lang w:val="es-AR"/>
+        </w:rPr>
+        <w:t xml:space="preserve"> en </w:t>
+      </w:r>
+      <w:proofErr w:type="spellStart"/>
+      <w:r>
+        <w:rPr>
+          <w:lang w:val="es-AR"/>
+        </w:rPr>
+        <w:t>loginController</w:t>
+      </w:r>
+      <w:proofErr w:type="spellEnd"/>
+      <w:r>
+        <w:rPr>
+          <w:lang w:val="es-AR"/>
+        </w:rPr>
+        <w:t xml:space="preserve"> que se llama desde el </w:t>
+      </w:r>
+      <w:proofErr w:type="spellStart"/>
+      <w:r>
+        <w:rPr>
+          <w:lang w:val="es-AR"/>
+        </w:rPr>
+        <w:t>nav</w:t>
+      </w:r>
+      <w:proofErr w:type="spellEnd"/>
+      <w:r>
+        <w:rPr>
+          <w:lang w:val="es-AR"/>
+        </w:rPr>
+        <w:t xml:space="preserve"> del </w:t>
+      </w:r>
+      <w:proofErr w:type="spellStart"/>
+      <w:r>
+        <w:rPr>
+          <w:lang w:val="es-AR"/>
+        </w:rPr>
+        <w:t>header</w:t>
+      </w:r>
+      <w:proofErr w:type="spellEnd"/>
+      <w:r>
+        <w:rPr>
+          <w:lang w:val="es-AR"/>
+        </w:rPr>
+        <w:t xml:space="preserve"> el cual cierra la sesión.</w:t>
+      </w:r>
+    </w:p>
+    <w:p>
+      <w:pPr>
+        <w:pStyle w:val="Prrafodelista"/>
+        <w:numPr>
+          <w:ilvl w:val="0"/>
+          <w:numId w:val="1"/>
+        </w:numPr>
+        <w:rPr>
+          <w:lang w:val="es-AR"/>
+        </w:rPr>
+      </w:pPr>
+      <w:r>
+        <w:rPr>
+          <w:lang w:val="es-AR"/>
+        </w:rPr>
+        <w:t>Actividad mover el botón “Nueva Tarea”:</w:t>
+      </w:r>
+    </w:p>
+    <w:p>
+      <w:pPr>
+        <w:pStyle w:val="Prrafodelista"/>
+        <w:numPr>
+          <w:ilvl w:val="1"/>
+          <w:numId w:val="1"/>
+        </w:numPr>
+        <w:rPr>
+          <w:lang w:val="es-AR"/>
+        </w:rPr>
+      </w:pPr>
+      <w:r>
+        <w:rPr>
+          <w:lang w:val="es-AR"/>
+        </w:rPr>
+        <w:t>Eliminamos la tarjeta de nueva tarea del lateral.</w:t>
+      </w:r>
+    </w:p>
+    <w:p>
+      <w:pPr>
+        <w:pStyle w:val="Prrafodelista"/>
+        <w:numPr>
+          <w:ilvl w:val="1"/>
+          <w:numId w:val="1"/>
+        </w:numPr>
+        <w:rPr>
+          <w:lang w:val="es-AR"/>
+        </w:rPr>
+      </w:pPr>
+      <w:r>
+        <w:rPr>
+          <w:lang w:val="es-AR"/>
+        </w:rPr>
+        <w:t>Colocamos el botón nueva tarea en el mismo div donde se encontraba el titulo con ciertas clases para su correcta visualización y alineación.</w:t>
+      </w:r>
+    </w:p>
+    <w:p>
+      <w:pPr>
+        <w:pStyle w:val="Prrafodelista"/>
+        <w:numPr>
+          <w:ilvl w:val="0"/>
+          <w:numId w:val="1"/>
+        </w:numPr>
+        <w:rPr>
+          <w:lang w:val="es-AR"/>
+        </w:rPr>
+      </w:pPr>
+      <w:r>
+        <w:rPr>
+          <w:lang w:val="es-AR"/>
+        </w:rPr>
+        <w:t>Actividad “Modal Eliminar”:</w:t>
+      </w:r>
+    </w:p>
+    <w:p>
+      <w:pPr>
+        <w:pStyle w:val="Prrafodelista"/>
+        <w:numPr>
+          <w:ilvl w:val="1"/>
+          <w:numId w:val="1"/>
+        </w:numPr>
+        <w:rPr>
+          <w:lang w:val="es-AR"/>
+        </w:rPr>
+      </w:pPr>
+      <w:r>
+        <w:rPr>
+          <w:lang w:val="es-AR"/>
+        </w:rPr>
+        <w:t>Agregamos ciertos atributos al botón/link de eliminar para abrir el modal y enviar el id el cual capturamos con JavaScript para luego hacer la eliminación de la tarea.</w:t>
+      </w:r>
+    </w:p>
+    <w:p>
+      <w:pPr>
+        <w:rPr>
+          <w:lang w:val="es-AR"/>
+        </w:rPr>
+      </w:pPr>
+    </w:p>
+    <w:p>
+      <w:pPr>
+        <w:pStyle w:val="Ttulo1"/>
+        <w:rPr>
+          <w:lang w:val="es-AR"/>
+        </w:rPr>
+      </w:pPr>
+      <w:r>
+        <w:rPr>
+          <w:lang w:val="es-AR"/>
+        </w:rPr>
+        <w:t>CRUD</w:t>
+      </w:r>
+    </w:p>
+    <w:p>
+      <w:pPr>
+        <w:pStyle w:val="Prrafodelista"/>
+        <w:numPr>
+          <w:ilvl w:val="0"/>
+          <w:numId w:val="2"/>
+        </w:numPr>
+        <w:rPr>
+          <w:lang w:val="es-AR"/>
+        </w:rPr>
+      </w:pPr>
+      <w:r>
+        <w:rPr>
+          <w:lang w:val="es-AR"/>
+        </w:rPr>
+        <w:t>Creación del script de la tabla proyectos.</w:t>
+      </w:r>
+    </w:p>
+    <w:p>
+      <w:pPr>
+        <w:pStyle w:val="Prrafodelista"/>
+        <w:numPr>
+          <w:ilvl w:val="0"/>
+          <w:numId w:val="2"/>
+        </w:numPr>
+        <w:rPr>
+          <w:lang w:val="es-AR"/>
+        </w:rPr>
+      </w:pPr>
+      <w:r>
+        <w:rPr>
+          <w:lang w:val="es-AR"/>
+        </w:rPr>
+        <w:t xml:space="preserve">Agregado de campo </w:t>
+      </w:r>
+      <w:proofErr w:type="spellStart"/>
+      <w:r>
+        <w:rPr>
+          <w:lang w:val="es-AR"/>
+        </w:rPr>
+        <w:t>proyecto</w:t>
+      </w:r>
+      <w:r>
+        <w:rPr>
+          <w:lang w:val="es-AR"/>
+        </w:rPr>
+        <w:t>s</w:t>
+      </w:r>
+      <w:r>
+        <w:rPr>
+          <w:lang w:val="es-AR"/>
+        </w:rPr>
+        <w:t>_id</w:t>
+      </w:r>
+      <w:proofErr w:type="spellEnd"/>
+      <w:r>
+        <w:rPr>
+          <w:lang w:val="es-AR"/>
+        </w:rPr>
+        <w:t xml:space="preserve"> en tabla todo</w:t>
+      </w:r>
+    </w:p>
+    <w:p>
+      <w:pPr>
+        <w:pStyle w:val="Prrafodelista"/>
+        <w:numPr>
+          <w:ilvl w:val="0"/>
+          <w:numId w:val="2"/>
+        </w:numPr>
+        <w:rPr>
+          <w:lang w:val="es-AR"/>
+        </w:rPr>
+      </w:pPr>
+      <w:r>
+        <w:rPr>
+          <w:lang w:val="es-AR"/>
+        </w:rPr>
+        <w:t xml:space="preserve">Creación de </w:t>
+      </w:r>
+      <w:proofErr w:type="spellStart"/>
+      <w:r>
+        <w:rPr>
+          <w:lang w:val="es-AR"/>
+        </w:rPr>
+        <w:t>proyectos</w:t>
+      </w:r>
+      <w:r>
+        <w:rPr>
+          <w:lang w:val="es-AR"/>
+        </w:rPr>
+        <w:t>Model</w:t>
+      </w:r>
+      <w:proofErr w:type="spellEnd"/>
+    </w:p>
+    <w:p>
+      <w:pPr>
+        <w:pStyle w:val="Prrafodelista"/>
+        <w:numPr>
+          <w:ilvl w:val="0"/>
+          <w:numId w:val="2"/>
+        </w:numPr>
+        <w:rPr>
+          <w:lang w:val="es-AR"/>
+        </w:rPr>
+      </w:pPr>
+      <w:r>
+        <w:rPr>
+          <w:lang w:val="es-AR"/>
+        </w:rPr>
+        <w:t xml:space="preserve">Creación de </w:t>
+      </w:r>
+      <w:proofErr w:type="spellStart"/>
+      <w:r>
+        <w:rPr>
+          <w:lang w:val="es-AR"/>
+        </w:rPr>
+        <w:t>proyectosController</w:t>
+      </w:r>
+      <w:proofErr w:type="spellEnd"/>
+      <w:r>
+        <w:rPr>
+          <w:lang w:val="es-AR"/>
+        </w:rPr>
+        <w:t>:</w:t>
+      </w:r>
+    </w:p>
+    <w:p>
+      <w:pPr>
+        <w:pStyle w:val="Prrafodelista"/>
+        <w:numPr>
+          <w:ilvl w:val="1"/>
+          <w:numId w:val="2"/>
+        </w:numPr>
+        <w:rPr>
+          <w:lang w:val="es-AR"/>
+        </w:rPr>
+      </w:pPr>
+      <w:r>
+        <w:rPr>
+          <w:lang w:val="es-AR"/>
+        </w:rPr>
+        <w:t xml:space="preserve">Copiado y adaptación a la tabla proyectos de los métodos </w:t>
+      </w:r>
+      <w:proofErr w:type="spellStart"/>
+      <w:r>
+        <w:rPr>
+          <w:lang w:val="es-AR"/>
+        </w:rPr>
+        <w:t>index</w:t>
+      </w:r>
+      <w:proofErr w:type="spellEnd"/>
+      <w:r>
+        <w:rPr>
+          <w:lang w:val="es-AR"/>
+        </w:rPr>
+        <w:t xml:space="preserve">, </w:t>
+      </w:r>
+      <w:proofErr w:type="spellStart"/>
+      <w:r>
+        <w:rPr>
+          <w:lang w:val="es-AR"/>
+        </w:rPr>
+        <w:t>add</w:t>
+      </w:r>
+      <w:proofErr w:type="spellEnd"/>
+      <w:r>
+        <w:rPr>
+          <w:lang w:val="es-AR"/>
+        </w:rPr>
+        <w:t xml:space="preserve">, </w:t>
+      </w:r>
+      <w:proofErr w:type="spellStart"/>
+      <w:r>
+        <w:rPr>
+          <w:lang w:val="es-AR"/>
+        </w:rPr>
+        <w:t>edit</w:t>
+      </w:r>
+      <w:proofErr w:type="spellEnd"/>
+      <w:r>
+        <w:rPr>
+          <w:lang w:val="es-AR"/>
+        </w:rPr>
+        <w:t xml:space="preserve">, store, </w:t>
+      </w:r>
+      <w:proofErr w:type="spellStart"/>
+      <w:r>
+        <w:rPr>
+          <w:lang w:val="es-AR"/>
+        </w:rPr>
+        <w:t>update</w:t>
+      </w:r>
+      <w:proofErr w:type="spellEnd"/>
+      <w:r>
+        <w:rPr>
+          <w:lang w:val="es-AR"/>
+        </w:rPr>
+        <w:t xml:space="preserve">, </w:t>
+      </w:r>
+      <w:proofErr w:type="spellStart"/>
+      <w:r>
+        <w:rPr>
+          <w:lang w:val="es-AR"/>
+        </w:rPr>
+        <w:t>delete</w:t>
+      </w:r>
+      <w:proofErr w:type="spellEnd"/>
+      <w:r>
+        <w:rPr>
+          <w:lang w:val="es-AR"/>
+        </w:rPr>
+        <w:t xml:space="preserve">, </w:t>
+      </w:r>
+      <w:proofErr w:type="spellStart"/>
+      <w:r>
+        <w:rPr>
+          <w:lang w:val="es-AR"/>
+        </w:rPr>
+        <w:t>search</w:t>
+      </w:r>
+      <w:proofErr w:type="spellEnd"/>
+      <w:r>
+        <w:rPr>
+          <w:lang w:val="es-AR"/>
+        </w:rPr>
+        <w:t>.</w:t>
+      </w:r>
+    </w:p>
+    <w:p>
+      <w:pPr>
+        <w:pStyle w:val="Prrafodelista"/>
+        <w:numPr>
+          <w:ilvl w:val="1"/>
+          <w:numId w:val="2"/>
+        </w:numPr>
+        <w:rPr>
+          <w:lang w:val="es-AR"/>
+        </w:rPr>
+      </w:pPr>
+      <w:r>
+        <w:rPr>
+          <w:lang w:val="es-AR"/>
+        </w:rPr>
+        <w:t xml:space="preserve">Consumo de </w:t>
+      </w:r>
+      <w:proofErr w:type="spellStart"/>
+      <w:r>
+        <w:rPr>
+          <w:lang w:val="es-AR"/>
+        </w:rPr>
+        <w:t>proyectoModel</w:t>
+      </w:r>
+      <w:proofErr w:type="spellEnd"/>
+      <w:r>
+        <w:rPr>
+          <w:lang w:val="es-AR"/>
+        </w:rPr>
+        <w:t xml:space="preserve"> que extiende de la clase </w:t>
+      </w:r>
+      <w:proofErr w:type="spellStart"/>
+      <w:r>
+        <w:rPr>
+          <w:lang w:val="es-AR"/>
+        </w:rPr>
+        <w:t>Model</w:t>
+      </w:r>
+      <w:proofErr w:type="spellEnd"/>
+      <w:r>
+        <w:rPr>
+          <w:lang w:val="es-AR"/>
+        </w:rPr>
+        <w:t xml:space="preserve"> que maneja peticiones </w:t>
+      </w:r>
+      <w:proofErr w:type="spellStart"/>
+      <w:r>
+        <w:rPr>
+          <w:lang w:val="es-AR"/>
+        </w:rPr>
+        <w:t>sql</w:t>
+      </w:r>
+      <w:proofErr w:type="spellEnd"/>
+      <w:r>
+        <w:rPr>
+          <w:lang w:val="es-AR"/>
+        </w:rPr>
+        <w:t xml:space="preserve"> estandarizadas para todo el proyecto</w:t>
+      </w:r>
+      <w:r>
+        <w:rPr>
+          <w:lang w:val="es-AR"/>
+        </w:rPr>
+        <w:t>.</w:t>
+      </w:r>
+    </w:p>
+    <w:p>
+      <w:pPr>
+        <w:pStyle w:val="Prrafodelista"/>
+        <w:numPr>
+          <w:ilvl w:val="0"/>
+          <w:numId w:val="2"/>
+        </w:numPr>
+        <w:rPr>
+          <w:lang w:val="es-AR"/>
+        </w:rPr>
+      </w:pPr>
+      <w:r>
+        <w:rPr>
+          <w:lang w:val="es-AR"/>
+        </w:rPr>
+        <w:t xml:space="preserve">Agregado del apartado Proyectos </w:t>
+      </w:r>
+      <w:proofErr w:type="spellStart"/>
+      <w:r>
+        <w:rPr>
+          <w:lang w:val="es-AR"/>
+        </w:rPr>
+        <w:t>list</w:t>
+      </w:r>
+      <w:proofErr w:type="spellEnd"/>
+      <w:r>
+        <w:rPr>
+          <w:lang w:val="es-AR"/>
+        </w:rPr>
+        <w:t xml:space="preserve"> en el </w:t>
+      </w:r>
+      <w:proofErr w:type="spellStart"/>
+      <w:r>
+        <w:rPr>
+          <w:lang w:val="es-AR"/>
+        </w:rPr>
+        <w:t>header</w:t>
+      </w:r>
+      <w:proofErr w:type="spellEnd"/>
+      <w:r>
+        <w:rPr>
+          <w:lang w:val="es-AR"/>
+        </w:rPr>
+        <w:t>.</w:t>
+      </w:r>
+    </w:p>
+    <w:p>
+      <w:pPr>
+        <w:pStyle w:val="Prrafodelista"/>
+        <w:numPr>
+          <w:ilvl w:val="0"/>
+          <w:numId w:val="2"/>
+        </w:numPr>
+        <w:rPr>
+          <w:lang w:val="es-AR"/>
+        </w:rPr>
+      </w:pPr>
+      <w:r>
+        <w:rPr>
+          <w:lang w:val="es-AR"/>
+        </w:rPr>
+        <w:t xml:space="preserve">Creación de la carpeta proyectos dentro de </w:t>
+      </w:r>
+      <w:proofErr w:type="spellStart"/>
+      <w:r>
+        <w:rPr>
+          <w:lang w:val="es-AR"/>
+        </w:rPr>
+        <w:t>views</w:t>
+      </w:r>
+      <w:proofErr w:type="spellEnd"/>
+    </w:p>
+    <w:p>
+      <w:pPr>
+        <w:pStyle w:val="Prrafodelista"/>
+        <w:numPr>
+          <w:ilvl w:val="1"/>
+          <w:numId w:val="2"/>
+        </w:numPr>
+        <w:rPr>
+          <w:lang w:val="es-AR"/>
+        </w:rPr>
+      </w:pPr>
+      <w:r>
+        <w:rPr>
+          <w:lang w:val="es-AR"/>
+        </w:rPr>
+        <w:t>Creación de la vista de agregar.</w:t>
+      </w:r>
+    </w:p>
+    <w:p>
+      <w:pPr>
+        <w:pStyle w:val="Prrafodelista"/>
+        <w:numPr>
+          <w:ilvl w:val="1"/>
+          <w:numId w:val="2"/>
+        </w:numPr>
+        <w:rPr>
+          <w:lang w:val="es-AR"/>
+        </w:rPr>
+      </w:pPr>
+      <w:r>
+        <w:rPr>
+          <w:lang w:val="es-AR"/>
+        </w:rPr>
+        <w:t>Creación de la vista editar.</w:t>
+      </w:r>
       <w:bookmarkStart w:id="0" w:name="_GoBack"/>
       <w:bookmarkEnd w:id="0"/>
     </w:p>
@@ -318,162 +1173,19 @@
       <w:pPr>
         <w:pStyle w:val="Prrafodelista"/>
         <w:numPr>
-          <w:ilvl w:val="0"/>
-          <w:numId w:val="1"/>
-        </w:numPr>
-        <w:rPr>
-          <w:lang w:val="es-AR"/>
-        </w:rPr>
-      </w:pPr>
-      <w:r>
-        <w:rPr>
-          <w:lang w:val="es-AR"/>
-        </w:rPr>
-        <w:t>Actividad “</w:t>
-      </w:r>
-      <w:proofErr w:type="spellStart"/>
-      <w:r>
-        <w:rPr>
-          <w:lang w:val="es-AR"/>
-        </w:rPr>
-        <w:t>login</w:t>
-      </w:r>
-      <w:proofErr w:type="spellEnd"/>
-      <w:r>
-        <w:rPr>
-          <w:lang w:val="es-AR"/>
-        </w:rPr>
-        <w:t>”:</w:t>
-      </w:r>
-    </w:p>
-    <w:p>
-      <w:pPr>
-        <w:pStyle w:val="Prrafodelista"/>
-        <w:numPr>
           <w:ilvl w:val="1"/>
-          <w:numId w:val="1"/>
-        </w:numPr>
-        <w:rPr>
-          <w:lang w:val="es-AR"/>
-        </w:rPr>
-      </w:pPr>
-      <w:r>
-        <w:rPr>
-          <w:lang w:val="es-AR"/>
-        </w:rPr>
-        <w:t>Agregamos “</w:t>
-      </w:r>
-      <w:proofErr w:type="spellStart"/>
-      <w:r>
-        <w:rPr>
-          <w:lang w:val="es-AR"/>
-        </w:rPr>
-        <w:t>loginController</w:t>
-      </w:r>
-      <w:proofErr w:type="spellEnd"/>
-      <w:r>
-        <w:rPr>
-          <w:lang w:val="es-AR"/>
-        </w:rPr>
-        <w:t xml:space="preserve">” con su método </w:t>
-      </w:r>
-      <w:proofErr w:type="spellStart"/>
-      <w:r>
-        <w:rPr>
-          <w:lang w:val="es-AR"/>
-        </w:rPr>
-        <w:t>index</w:t>
-      </w:r>
-      <w:proofErr w:type="spellEnd"/>
-      <w:r>
-        <w:rPr>
-          <w:lang w:val="es-AR"/>
-        </w:rPr>
-        <w:t xml:space="preserve"> en el cual </w:t>
-      </w:r>
-      <w:proofErr w:type="spellStart"/>
-      <w:r>
-        <w:rPr>
-          <w:lang w:val="es-AR"/>
-        </w:rPr>
-        <w:t>esta</w:t>
-      </w:r>
-      <w:proofErr w:type="spellEnd"/>
-      <w:r>
-        <w:rPr>
-          <w:lang w:val="es-AR"/>
-        </w:rPr>
-        <w:t xml:space="preserve"> la lógica de validación de usuario y contraseña con un </w:t>
-      </w:r>
-      <w:proofErr w:type="spellStart"/>
-      <w:r>
-        <w:rPr>
-          <w:lang w:val="es-AR"/>
-        </w:rPr>
-        <w:t>array</w:t>
-      </w:r>
-      <w:proofErr w:type="spellEnd"/>
-      <w:r>
-        <w:rPr>
-          <w:lang w:val="es-AR"/>
-        </w:rPr>
-        <w:t xml:space="preserve"> llamado post que trae esos datos de la vista del </w:t>
-      </w:r>
-      <w:proofErr w:type="spellStart"/>
-      <w:r>
-        <w:rPr>
-          <w:lang w:val="es-AR"/>
-        </w:rPr>
-        <w:t>login</w:t>
-      </w:r>
-      <w:proofErr w:type="spellEnd"/>
-      <w:r>
-        <w:rPr>
-          <w:lang w:val="es-AR"/>
-        </w:rPr>
-        <w:t xml:space="preserve"> que </w:t>
-      </w:r>
-      <w:proofErr w:type="spellStart"/>
-      <w:r>
-        <w:rPr>
-          <w:lang w:val="es-AR"/>
-        </w:rPr>
-        <w:t>esta</w:t>
-      </w:r>
-      <w:proofErr w:type="spellEnd"/>
-      <w:r>
-        <w:rPr>
-          <w:lang w:val="es-AR"/>
-        </w:rPr>
-        <w:t xml:space="preserve"> en /</w:t>
-      </w:r>
-      <w:proofErr w:type="spellStart"/>
-      <w:r>
-        <w:rPr>
-          <w:lang w:val="es-AR"/>
-        </w:rPr>
-        <w:t>views</w:t>
-      </w:r>
-      <w:proofErr w:type="spellEnd"/>
-      <w:r>
-        <w:rPr>
-          <w:lang w:val="es-AR"/>
-        </w:rPr>
-        <w:t>/</w:t>
-      </w:r>
-      <w:proofErr w:type="spellStart"/>
-      <w:r>
-        <w:rPr>
-          <w:lang w:val="es-AR"/>
-        </w:rPr>
-        <w:t>loginview.php</w:t>
-      </w:r>
-      <w:proofErr w:type="spellEnd"/>
-      <w:r>
-        <w:rPr>
-          <w:lang w:val="es-AR"/>
-        </w:rPr>
-        <w:t>.</w:t>
+          <w:numId w:val="2"/>
+        </w:numPr>
+        <w:rPr>
+          <w:lang w:val="es-AR"/>
+        </w:rPr>
+      </w:pPr>
+      <w:r>
+        <w:rPr>
+          <w:lang w:val="es-AR"/>
+        </w:rPr>
+        <w:lastRenderedPageBreak/>
+        <w:t>Creación de la vista listar.</w:t>
       </w:r>
     </w:p>
     <w:p>
@@ -481,269 +1193,17 @@
         <w:pStyle w:val="Prrafodelista"/>
         <w:numPr>
           <w:ilvl w:val="1"/>
-          <w:numId w:val="1"/>
-        </w:numPr>
-        <w:rPr>
-          <w:lang w:val="es-AR"/>
-        </w:rPr>
-      </w:pPr>
-      <w:r>
-        <w:rPr>
-          <w:lang w:val="es-AR"/>
-        </w:rPr>
-        <w:t>Agregamos “</w:t>
-      </w:r>
-      <w:proofErr w:type="spellStart"/>
-      <w:r>
-        <w:rPr>
-          <w:lang w:val="es-AR"/>
-        </w:rPr>
-        <w:t>loginview</w:t>
-      </w:r>
-      <w:proofErr w:type="spellEnd"/>
-      <w:r>
-        <w:rPr>
-          <w:lang w:val="es-AR"/>
-        </w:rPr>
-        <w:t xml:space="preserve">” donde encontramos la vista del </w:t>
-      </w:r>
-      <w:proofErr w:type="spellStart"/>
-      <w:r>
-        <w:rPr>
-          <w:lang w:val="es-AR"/>
-        </w:rPr>
-        <w:t>login</w:t>
-      </w:r>
-      <w:proofErr w:type="spellEnd"/>
-      <w:r>
-        <w:rPr>
-          <w:lang w:val="es-AR"/>
-        </w:rPr>
-        <w:t xml:space="preserve"> que manda los datos al controlador por medio de un </w:t>
-      </w:r>
-      <w:proofErr w:type="gramStart"/>
-      <w:r>
-        <w:rPr>
-          <w:lang w:val="es-AR"/>
-        </w:rPr>
-        <w:t>post ?</w:t>
-      </w:r>
-      <w:proofErr w:type="gramEnd"/>
-      <w:r>
-        <w:rPr>
-          <w:lang w:val="es-AR"/>
-        </w:rPr>
-        <w:t>¿.</w:t>
-      </w:r>
-    </w:p>
-    <w:p>
-      <w:pPr>
-        <w:pStyle w:val="Prrafodelista"/>
-        <w:numPr>
-          <w:ilvl w:val="1"/>
-          <w:numId w:val="1"/>
-        </w:numPr>
-        <w:rPr>
-          <w:lang w:val="es-AR"/>
-        </w:rPr>
-      </w:pPr>
-      <w:r>
-        <w:rPr>
-          <w:lang w:val="es-AR"/>
-        </w:rPr>
-        <w:t xml:space="preserve">Agregamos el apartado de validación de usuario correcto al </w:t>
-      </w:r>
-      <w:proofErr w:type="spellStart"/>
-      <w:r>
-        <w:rPr>
-          <w:lang w:val="es-AR"/>
-        </w:rPr>
-        <w:t>header</w:t>
-      </w:r>
-      <w:proofErr w:type="spellEnd"/>
-      <w:r>
-        <w:rPr>
-          <w:lang w:val="es-AR"/>
-        </w:rPr>
-        <w:t xml:space="preserve"> con su lógica de </w:t>
-      </w:r>
-      <w:proofErr w:type="spellStart"/>
-      <w:r>
-        <w:rPr>
-          <w:lang w:val="es-AR"/>
-        </w:rPr>
-        <w:t>redireccionamiento</w:t>
-      </w:r>
-      <w:proofErr w:type="spellEnd"/>
-      <w:r>
-        <w:rPr>
-          <w:lang w:val="es-AR"/>
-        </w:rPr>
-        <w:t xml:space="preserve"> en el caso de no ser usuario correcto.</w:t>
-      </w:r>
-    </w:p>
-    <w:p>
-      <w:pPr>
-        <w:pStyle w:val="Prrafodelista"/>
-        <w:numPr>
-          <w:ilvl w:val="1"/>
-          <w:numId w:val="1"/>
-        </w:numPr>
-        <w:rPr>
-          <w:lang w:val="es-AR"/>
-        </w:rPr>
-      </w:pPr>
-      <w:r>
-        <w:rPr>
-          <w:lang w:val="es-AR"/>
-        </w:rPr>
-        <w:t xml:space="preserve">Agregamos un método de </w:t>
-      </w:r>
-      <w:proofErr w:type="spellStart"/>
-      <w:r>
-        <w:rPr>
-          <w:lang w:val="es-AR"/>
-        </w:rPr>
-        <w:t>logout</w:t>
-      </w:r>
-      <w:proofErr w:type="spellEnd"/>
-      <w:r>
-        <w:rPr>
-          <w:lang w:val="es-AR"/>
-        </w:rPr>
-        <w:t xml:space="preserve"> en </w:t>
-      </w:r>
-      <w:proofErr w:type="spellStart"/>
-      <w:r>
-        <w:rPr>
-          <w:lang w:val="es-AR"/>
-        </w:rPr>
-        <w:t>loginController</w:t>
-      </w:r>
-      <w:proofErr w:type="spellEnd"/>
-      <w:r>
-        <w:rPr>
-          <w:lang w:val="es-AR"/>
-        </w:rPr>
-        <w:t xml:space="preserve"> que se llama desde el </w:t>
-      </w:r>
-      <w:proofErr w:type="spellStart"/>
-      <w:r>
-        <w:rPr>
-          <w:lang w:val="es-AR"/>
-        </w:rPr>
-        <w:t>nav</w:t>
-      </w:r>
-      <w:proofErr w:type="spellEnd"/>
-      <w:r>
-        <w:rPr>
-          <w:lang w:val="es-AR"/>
-        </w:rPr>
-        <w:t xml:space="preserve"> del </w:t>
-      </w:r>
-      <w:proofErr w:type="spellStart"/>
-      <w:r>
-        <w:rPr>
-          <w:lang w:val="es-AR"/>
-        </w:rPr>
-        <w:t>header</w:t>
-      </w:r>
-      <w:proofErr w:type="spellEnd"/>
-      <w:r>
-        <w:rPr>
-          <w:lang w:val="es-AR"/>
-        </w:rPr>
-        <w:t xml:space="preserve"> el cual cierra la sesión.</w:t>
-      </w:r>
-    </w:p>
-    <w:p>
-      <w:pPr>
-        <w:pStyle w:val="Prrafodelista"/>
-        <w:numPr>
-          <w:ilvl w:val="0"/>
-          <w:numId w:val="1"/>
-        </w:numPr>
-        <w:rPr>
-          <w:lang w:val="es-AR"/>
-        </w:rPr>
-      </w:pPr>
-      <w:r>
-        <w:rPr>
-          <w:lang w:val="es-AR"/>
-        </w:rPr>
-        <w:t>Actividad mover el botón “Nueva Tarea”:</w:t>
-      </w:r>
-    </w:p>
-    <w:p>
-      <w:pPr>
-        <w:pStyle w:val="Prrafodelista"/>
-        <w:numPr>
-          <w:ilvl w:val="1"/>
-          <w:numId w:val="1"/>
-        </w:numPr>
-        <w:rPr>
-          <w:lang w:val="es-AR"/>
-        </w:rPr>
-      </w:pPr>
-      <w:r>
-        <w:rPr>
-          <w:lang w:val="es-AR"/>
-        </w:rPr>
-        <w:t>Eliminamos la tarjeta de nueva tarea del lateral.</w:t>
-      </w:r>
-    </w:p>
-    <w:p>
-      <w:pPr>
-        <w:pStyle w:val="Prrafodelista"/>
-        <w:numPr>
-          <w:ilvl w:val="1"/>
-          <w:numId w:val="1"/>
-        </w:numPr>
-        <w:rPr>
-          <w:lang w:val="es-AR"/>
-        </w:rPr>
-      </w:pPr>
-      <w:r>
-        <w:rPr>
-          <w:lang w:val="es-AR"/>
-        </w:rPr>
-        <w:t>Colocamos el botón nueva tarea en el mismo div donde se encontraba el titulo con ciertas clases para su correcta visualización y alineación.</w:t>
-      </w:r>
-    </w:p>
-    <w:p>
-      <w:pPr>
-        <w:pStyle w:val="Prrafodelista"/>
-        <w:numPr>
-          <w:ilvl w:val="0"/>
-          <w:numId w:val="1"/>
-        </w:numPr>
-        <w:rPr>
-          <w:lang w:val="es-AR"/>
-        </w:rPr>
-      </w:pPr>
-      <w:r>
-        <w:rPr>
-          <w:lang w:val="es-AR"/>
-        </w:rPr>
-        <w:t>Actividad “Modal Eliminar”:</w:t>
-      </w:r>
-    </w:p>
-    <w:p>
-      <w:pPr>
-        <w:pStyle w:val="Prrafodelista"/>
-        <w:numPr>
-          <w:ilvl w:val="1"/>
-          <w:numId w:val="1"/>
-        </w:numPr>
-        <w:rPr>
-          <w:lang w:val="es-AR"/>
-        </w:rPr>
-      </w:pPr>
-      <w:r>
-        <w:rPr>
-          <w:lang w:val="es-AR"/>
-        </w:rPr>
-        <w:t>Agregamos ciertos atributos al botón/link de eliminar para abrir el modal y enviar el id el cual capturamos con JavaScript para luego hacer la eliminación de la tarea.</w:t>
+          <w:numId w:val="2"/>
+        </w:numPr>
+        <w:rPr>
+          <w:lang w:val="es-AR"/>
+        </w:rPr>
+      </w:pPr>
+      <w:r>
+        <w:rPr>
+          <w:lang w:val="es-AR"/>
+        </w:rPr>
+        <w:t>Creación del modal eliminar.</w:t>
       </w:r>
     </w:p>
     <w:sectPr>
@@ -871,8 +1331,124 @@
       </w:rPr>
     </w:lvl>
   </w:abstractNum>
+  <w:abstractNum w:abstractNumId="1" w15:restartNumberingAfterBreak="0">
+    <w:nsid w:val="5BC96986"/>
+    <w:multiLevelType w:val="hybridMultilevel"/>
+    <w:tmpl w:val="046049DC"/>
+    <w:lvl w:ilvl="0" w:tplc="04090001">
+      <w:start w:val="1"/>
+      <w:numFmt w:val="bullet"/>
+      <w:lvlText w:val=""/>
+      <w:lvlJc w:val="left"/>
+      <w:pPr>
+        <w:ind w:left="720" w:hanging="360"/>
+      </w:pPr>
+      <w:rPr>
+        <w:rFonts w:ascii="Symbol" w:hAnsi="Symbol" w:hint="default"/>
+      </w:rPr>
+    </w:lvl>
+    <w:lvl w:ilvl="1" w:tplc="04090003">
+      <w:start w:val="1"/>
+      <w:numFmt w:val="bullet"/>
+      <w:lvlText w:val="o"/>
+      <w:lvlJc w:val="left"/>
+      <w:pPr>
+        <w:ind w:left="1440" w:hanging="360"/>
+      </w:pPr>
+      <w:rPr>
+        <w:rFonts w:ascii="Courier New" w:hAnsi="Courier New" w:cs="Courier New" w:hint="default"/>
+      </w:rPr>
+    </w:lvl>
+    <w:lvl w:ilvl="2" w:tplc="04090005" w:tentative="1">
+      <w:start w:val="1"/>
+      <w:numFmt w:val="bullet"/>
+      <w:lvlText w:val=""/>
+      <w:lvlJc w:val="left"/>
+      <w:pPr>
+        <w:ind w:left="2160" w:hanging="360"/>
+      </w:pPr>
+      <w:rPr>
+        <w:rFonts w:ascii="Wingdings" w:hAnsi="Wingdings" w:hint="default"/>
+      </w:rPr>
+    </w:lvl>
+    <w:lvl w:ilvl="3" w:tplc="04090001" w:tentative="1">
+      <w:start w:val="1"/>
+      <w:numFmt w:val="bullet"/>
+      <w:lvlText w:val=""/>
+      <w:lvlJc w:val="left"/>
+      <w:pPr>
+        <w:ind w:left="2880" w:hanging="360"/>
+      </w:pPr>
+      <w:rPr>
+        <w:rFonts w:ascii="Symbol" w:hAnsi="Symbol" w:hint="default"/>
+      </w:rPr>
+    </w:lvl>
+    <w:lvl w:ilvl="4" w:tplc="04090003" w:tentative="1">
+      <w:start w:val="1"/>
+      <w:numFmt w:val="bullet"/>
+      <w:lvlText w:val="o"/>
+      <w:lvlJc w:val="left"/>
+      <w:pPr>
+        <w:ind w:left="3600" w:hanging="360"/>
+      </w:pPr>
+      <w:rPr>
+        <w:rFonts w:ascii="Courier New" w:hAnsi="Courier New" w:cs="Courier New" w:hint="default"/>
+      </w:rPr>
+    </w:lvl>
+    <w:lvl w:ilvl="5" w:tplc="04090005" w:tentative="1">
+      <w:start w:val="1"/>
+      <w:numFmt w:val="bullet"/>
+      <w:lvlText w:val=""/>
+      <w:lvlJc w:val="left"/>
+      <w:pPr>
+        <w:ind w:left="4320" w:hanging="360"/>
+      </w:pPr>
+      <w:rPr>
+        <w:rFonts w:ascii="Wingdings" w:hAnsi="Wingdings" w:hint="default"/>
+      </w:rPr>
+    </w:lvl>
+    <w:lvl w:ilvl="6" w:tplc="04090001" w:tentative="1">
+      <w:start w:val="1"/>
+      <w:numFmt w:val="bullet"/>
+      <w:lvlText w:val=""/>
+      <w:lvlJc w:val="left"/>
+      <w:pPr>
+        <w:ind w:left="5040" w:hanging="360"/>
+      </w:pPr>
+      <w:rPr>
+        <w:rFonts w:ascii="Symbol" w:hAnsi="Symbol" w:hint="default"/>
+      </w:rPr>
+    </w:lvl>
+    <w:lvl w:ilvl="7" w:tplc="04090003" w:tentative="1">
+      <w:start w:val="1"/>
+      <w:numFmt w:val="bullet"/>
+      <w:lvlText w:val="o"/>
+      <w:lvlJc w:val="left"/>
+      <w:pPr>
+        <w:ind w:left="5760" w:hanging="360"/>
+      </w:pPr>
+      <w:rPr>
+        <w:rFonts w:ascii="Courier New" w:hAnsi="Courier New" w:cs="Courier New" w:hint="default"/>
+      </w:rPr>
+    </w:lvl>
+    <w:lvl w:ilvl="8" w:tplc="04090005" w:tentative="1">
+      <w:start w:val="1"/>
+      <w:numFmt w:val="bullet"/>
+      <w:lvlText w:val=""/>
+      <w:lvlJc w:val="left"/>
+      <w:pPr>
+        <w:ind w:left="6480" w:hanging="360"/>
+      </w:pPr>
+      <w:rPr>
+        <w:rFonts w:ascii="Wingdings" w:hAnsi="Wingdings" w:hint="default"/>
+      </w:rPr>
+    </w:lvl>
+  </w:abstractNum>
   <w:num w:numId="1">
     <w:abstractNumId w:val="0"/>
+  </w:num>
+  <w:num w:numId="2">
+    <w:abstractNumId w:val="1"/>
   </w:num>
 </w:numbering>
 </file>
@@ -1271,6 +1847,27 @@
     <w:name w:val="Normal"/>
     <w:qFormat/>
   </w:style>
+  <w:style w:type="paragraph" w:styleId="Ttulo1">
+    <w:name w:val="heading 1"/>
+    <w:basedOn w:val="Normal"/>
+    <w:next w:val="Normal"/>
+    <w:link w:val="Ttulo1Car"/>
+    <w:uiPriority w:val="9"/>
+    <w:qFormat/>
+    <w:rsid w:val="008A625A"/>
+    <w:pPr>
+      <w:keepNext/>
+      <w:keepLines/>
+      <w:spacing w:before="240" w:after="0"/>
+      <w:outlineLvl w:val="0"/>
+    </w:pPr>
+    <w:rPr>
+      <w:rFonts w:asciiTheme="majorHAnsi" w:eastAsiaTheme="majorEastAsia" w:hAnsiTheme="majorHAnsi" w:cstheme="majorBidi"/>
+      <w:color w:val="2E74B5" w:themeColor="accent1" w:themeShade="BF"/>
+      <w:sz w:val="32"/>
+      <w:szCs w:val="32"/>
+    </w:rPr>
+  </w:style>
   <w:style w:type="character" w:default="1" w:styleId="Fuentedeprrafopredeter">
     <w:name w:val="Default Paragraph Font"/>
     <w:uiPriority w:val="1"/>
@@ -1308,6 +1905,19 @@
       <w:ind w:left="720"/>
       <w:contextualSpacing/>
     </w:pPr>
+  </w:style>
+  <w:style w:type="character" w:customStyle="1" w:styleId="Ttulo1Car">
+    <w:name w:val="Título 1 Car"/>
+    <w:basedOn w:val="Fuentedeprrafopredeter"/>
+    <w:link w:val="Ttulo1"/>
+    <w:uiPriority w:val="9"/>
+    <w:rsid w:val="008A625A"/>
+    <w:rPr>
+      <w:rFonts w:asciiTheme="majorHAnsi" w:eastAsiaTheme="majorEastAsia" w:hAnsiTheme="majorHAnsi" w:cstheme="majorBidi"/>
+      <w:color w:val="2E74B5" w:themeColor="accent1" w:themeShade="BF"/>
+      <w:sz w:val="32"/>
+      <w:szCs w:val="32"/>
+    </w:rPr>
   </w:style>
 </w:styles>
 </file>

</xml_diff>

<commit_message>
Modificacion del readme y roadmap sobre lo hecho de "proyecto_id"
</commit_message>
<xml_diff>
--- a/road map de -Proyecto-.docx
+++ b/road map de -Proyecto-.docx
@@ -35,67 +35,25 @@
         <w:rPr>
           <w:lang w:val="es-AR"/>
         </w:rPr>
-        <w:t>Lectura y entendimiento del “</w:t>
-      </w:r>
-      <w:proofErr w:type="spellStart"/>
-      <w:r>
-        <w:rPr>
-          <w:lang w:val="es-AR"/>
-        </w:rPr>
-        <w:t>core</w:t>
-      </w:r>
-      <w:proofErr w:type="spellEnd"/>
-      <w:r>
-        <w:rPr>
-          <w:lang w:val="es-AR"/>
-        </w:rPr>
-        <w:t>”.</w:t>
-      </w:r>
-    </w:p>
-    <w:p>
-      <w:pPr>
-        <w:pStyle w:val="Prrafodelista"/>
-        <w:numPr>
-          <w:ilvl w:val="0"/>
-          <w:numId w:val="1"/>
-        </w:numPr>
-        <w:rPr>
-          <w:lang w:val="es-AR"/>
-        </w:rPr>
-      </w:pPr>
-      <w:r>
-        <w:rPr>
-          <w:lang w:val="es-AR"/>
-        </w:rPr>
-        <w:t xml:space="preserve">Entender el funcionamiento </w:t>
-      </w:r>
-      <w:proofErr w:type="gramStart"/>
-      <w:r>
-        <w:rPr>
-          <w:lang w:val="es-AR"/>
-        </w:rPr>
-        <w:t>de los enrutamiento</w:t>
-      </w:r>
-      <w:proofErr w:type="gramEnd"/>
-      <w:r>
-        <w:rPr>
-          <w:lang w:val="es-AR"/>
-        </w:rPr>
-        <w:t xml:space="preserve"> (</w:t>
-      </w:r>
-      <w:proofErr w:type="spellStart"/>
-      <w:r>
-        <w:rPr>
-          <w:lang w:val="es-AR"/>
-        </w:rPr>
-        <w:t>htaccess</w:t>
-      </w:r>
-      <w:proofErr w:type="spellEnd"/>
-      <w:r>
-        <w:rPr>
-          <w:lang w:val="es-AR"/>
-        </w:rPr>
-        <w:t>).</w:t>
+        <w:t>Lectura y entendimiento del “core”.</w:t>
+      </w:r>
+    </w:p>
+    <w:p>
+      <w:pPr>
+        <w:pStyle w:val="Prrafodelista"/>
+        <w:numPr>
+          <w:ilvl w:val="0"/>
+          <w:numId w:val="1"/>
+        </w:numPr>
+        <w:rPr>
+          <w:lang w:val="es-AR"/>
+        </w:rPr>
+      </w:pPr>
+      <w:r>
+        <w:rPr>
+          <w:lang w:val="es-AR"/>
+        </w:rPr>
+        <w:t>Entender el funcionamiento de los enrutamiento (htaccess).</w:t>
       </w:r>
     </w:p>
     <w:p>
@@ -185,46 +143,25 @@
         <w:rPr>
           <w:lang w:val="es-AR"/>
         </w:rPr>
-        <w:t>Intentar razonar el “</w:t>
-      </w:r>
-      <w:proofErr w:type="spellStart"/>
-      <w:r>
-        <w:rPr>
-          <w:lang w:val="es-AR"/>
-        </w:rPr>
-        <w:t>readme</w:t>
-      </w:r>
-      <w:proofErr w:type="spellEnd"/>
-      <w:r>
-        <w:rPr>
-          <w:lang w:val="es-AR"/>
-        </w:rPr>
-        <w:t>”.</w:t>
-      </w:r>
-    </w:p>
-    <w:p>
-      <w:pPr>
-        <w:pStyle w:val="Prrafodelista"/>
-        <w:numPr>
-          <w:ilvl w:val="0"/>
-          <w:numId w:val="1"/>
-        </w:numPr>
-        <w:rPr>
-          <w:lang w:val="es-AR"/>
-        </w:rPr>
-      </w:pPr>
-      <w:r>
-        <w:rPr>
-          <w:lang w:val="es-AR"/>
-        </w:rPr>
-        <w:t xml:space="preserve">Comentar y </w:t>
-      </w:r>
-      <w:proofErr w:type="spellStart"/>
-      <w:r>
-        <w:rPr>
-          <w:lang w:val="es-AR"/>
-        </w:rPr>
-        <w:t>de</w:t>
+        <w:t>Intentar razonar el “readme”.</w:t>
+      </w:r>
+    </w:p>
+    <w:p>
+      <w:pPr>
+        <w:pStyle w:val="Prrafodelista"/>
+        <w:numPr>
+          <w:ilvl w:val="0"/>
+          <w:numId w:val="1"/>
+        </w:numPr>
+        <w:rPr>
+          <w:lang w:val="es-AR"/>
+        </w:rPr>
+      </w:pPr>
+      <w:r>
+        <w:rPr>
+          <w:lang w:val="es-AR"/>
+        </w:rPr>
+        <w:t>Comentar y de</w:t>
       </w:r>
       <w:r>
         <w:rPr>
@@ -236,63 +173,32 @@
         <w:rPr>
           <w:lang w:val="es-AR"/>
         </w:rPr>
-        <w:t>comentar</w:t>
-      </w:r>
-      <w:proofErr w:type="spellEnd"/>
-      <w:r>
-        <w:rPr>
-          <w:lang w:val="es-AR"/>
-        </w:rPr>
-        <w:t xml:space="preserve"> </w:t>
-      </w:r>
-      <w:proofErr w:type="spellStart"/>
-      <w:r>
-        <w:rPr>
-          <w:lang w:val="es-AR"/>
-        </w:rPr>
-        <w:t>init_autoload</w:t>
-      </w:r>
-      <w:proofErr w:type="spellEnd"/>
-      <w:r>
-        <w:rPr>
-          <w:lang w:val="es-AR"/>
-        </w:rPr>
-        <w:t xml:space="preserve"> y ver </w:t>
-      </w:r>
-      <w:proofErr w:type="spellStart"/>
-      <w:r>
-        <w:rPr>
-          <w:lang w:val="es-AR"/>
-        </w:rPr>
-        <w:t>que</w:t>
-      </w:r>
-      <w:proofErr w:type="spellEnd"/>
-      <w:r>
-        <w:rPr>
-          <w:lang w:val="es-AR"/>
-        </w:rPr>
-        <w:t xml:space="preserve"> pasa.</w:t>
-      </w:r>
-    </w:p>
-    <w:p>
-      <w:pPr>
-        <w:pStyle w:val="Prrafodelista"/>
-        <w:numPr>
-          <w:ilvl w:val="0"/>
-          <w:numId w:val="1"/>
-        </w:numPr>
-        <w:rPr>
-          <w:lang w:val="es-AR"/>
-        </w:rPr>
-      </w:pPr>
-      <w:proofErr w:type="gramStart"/>
+        <w:t>comentar init_autoload</w:t>
+      </w:r>
+      <w:r>
+        <w:rPr>
+          <w:lang w:val="es-AR"/>
+        </w:rPr>
+        <w:t xml:space="preserve"> y ver que pasa.</w:t>
+      </w:r>
+    </w:p>
+    <w:p>
+      <w:pPr>
+        <w:pStyle w:val="Prrafodelista"/>
+        <w:numPr>
+          <w:ilvl w:val="0"/>
+          <w:numId w:val="1"/>
+        </w:numPr>
+        <w:rPr>
+          <w:lang w:val="es-AR"/>
+        </w:rPr>
+      </w:pPr>
       <w:r>
         <w:rPr>
           <w:lang w:val="es-AR"/>
         </w:rPr>
         <w:t>Si agregas nuevas funcionalidades donde van arriba o abajo?</w:t>
       </w:r>
-      <w:proofErr w:type="gramEnd"/>
     </w:p>
     <w:p>
       <w:pPr>
@@ -327,21 +233,7 @@
         <w:rPr>
           <w:lang w:val="es-AR"/>
         </w:rPr>
-        <w:t>Actividad “</w:t>
-      </w:r>
-      <w:proofErr w:type="spellStart"/>
-      <w:r>
-        <w:rPr>
-          <w:lang w:val="es-AR"/>
-        </w:rPr>
-        <w:t>login</w:t>
-      </w:r>
-      <w:proofErr w:type="spellEnd"/>
-      <w:r>
-        <w:rPr>
-          <w:lang w:val="es-AR"/>
-        </w:rPr>
-        <w:t>”:</w:t>
+        <w:t>Actividad “login”:</w:t>
       </w:r>
     </w:p>
     <w:p>
@@ -359,119 +251,7 @@
         <w:rPr>
           <w:lang w:val="es-AR"/>
         </w:rPr>
-        <w:t>Agregamos “</w:t>
-      </w:r>
-      <w:proofErr w:type="spellStart"/>
-      <w:r>
-        <w:rPr>
-          <w:lang w:val="es-AR"/>
-        </w:rPr>
-        <w:t>loginController</w:t>
-      </w:r>
-      <w:proofErr w:type="spellEnd"/>
-      <w:r>
-        <w:rPr>
-          <w:lang w:val="es-AR"/>
-        </w:rPr>
-        <w:t xml:space="preserve">” con su método </w:t>
-      </w:r>
-      <w:proofErr w:type="spellStart"/>
-      <w:r>
-        <w:rPr>
-          <w:lang w:val="es-AR"/>
-        </w:rPr>
-        <w:t>index</w:t>
-      </w:r>
-      <w:proofErr w:type="spellEnd"/>
-      <w:r>
-        <w:rPr>
-          <w:lang w:val="es-AR"/>
-        </w:rPr>
-        <w:t xml:space="preserve"> en el cual </w:t>
-      </w:r>
-      <w:proofErr w:type="spellStart"/>
-      <w:r>
-        <w:rPr>
-          <w:lang w:val="es-AR"/>
-        </w:rPr>
-        <w:t>esta</w:t>
-      </w:r>
-      <w:proofErr w:type="spellEnd"/>
-      <w:r>
-        <w:rPr>
-          <w:lang w:val="es-AR"/>
-        </w:rPr>
-        <w:t xml:space="preserve"> la lógica de validación de usuario y contraseña con un </w:t>
-      </w:r>
-      <w:proofErr w:type="spellStart"/>
-      <w:r>
-        <w:rPr>
-          <w:lang w:val="es-AR"/>
-        </w:rPr>
-        <w:t>array</w:t>
-      </w:r>
-      <w:proofErr w:type="spellEnd"/>
-      <w:r>
-        <w:rPr>
-          <w:lang w:val="es-AR"/>
-        </w:rPr>
-        <w:t xml:space="preserve"> llamado post que trae esos datos de la vista del </w:t>
-      </w:r>
-      <w:proofErr w:type="spellStart"/>
-      <w:r>
-        <w:rPr>
-          <w:lang w:val="es-AR"/>
-        </w:rPr>
-        <w:t>login</w:t>
-      </w:r>
-      <w:proofErr w:type="spellEnd"/>
-      <w:r>
-        <w:rPr>
-          <w:lang w:val="es-AR"/>
-        </w:rPr>
-        <w:t xml:space="preserve"> que </w:t>
-      </w:r>
-      <w:proofErr w:type="spellStart"/>
-      <w:r>
-        <w:rPr>
-          <w:lang w:val="es-AR"/>
-        </w:rPr>
-        <w:t>esta</w:t>
-      </w:r>
-      <w:proofErr w:type="spellEnd"/>
-      <w:r>
-        <w:rPr>
-          <w:lang w:val="es-AR"/>
-        </w:rPr>
-        <w:t xml:space="preserve"> en /</w:t>
-      </w:r>
-      <w:proofErr w:type="spellStart"/>
-      <w:r>
-        <w:rPr>
-          <w:lang w:val="es-AR"/>
-        </w:rPr>
-        <w:t>views</w:t>
-      </w:r>
-      <w:proofErr w:type="spellEnd"/>
-      <w:r>
-        <w:rPr>
-          <w:lang w:val="es-AR"/>
-        </w:rPr>
-        <w:t>/</w:t>
-      </w:r>
-      <w:proofErr w:type="spellStart"/>
-      <w:r>
-        <w:rPr>
-          <w:lang w:val="es-AR"/>
-        </w:rPr>
-        <w:t>loginview.php</w:t>
-      </w:r>
-      <w:proofErr w:type="spellEnd"/>
-      <w:r>
-        <w:rPr>
-          <w:lang w:val="es-AR"/>
-        </w:rPr>
-        <w:t>.</w:t>
+        <w:t>Agregamos “loginController” con su método index en el cual esta la lógica de validación de usuario y contraseña con un array llamado post que trae esos datos de la vista del login que esta en /views/loginview.php.</w:t>
       </w:r>
     </w:p>
     <w:p>
@@ -489,49 +269,7 @@
         <w:rPr>
           <w:lang w:val="es-AR"/>
         </w:rPr>
-        <w:t>Agregamos “</w:t>
-      </w:r>
-      <w:proofErr w:type="spellStart"/>
-      <w:r>
-        <w:rPr>
-          <w:lang w:val="es-AR"/>
-        </w:rPr>
-        <w:t>loginview</w:t>
-      </w:r>
-      <w:proofErr w:type="spellEnd"/>
-      <w:r>
-        <w:rPr>
-          <w:lang w:val="es-AR"/>
-        </w:rPr>
-        <w:t xml:space="preserve">” donde encontramos la vista del </w:t>
-      </w:r>
-      <w:proofErr w:type="spellStart"/>
-      <w:r>
-        <w:rPr>
-          <w:lang w:val="es-AR"/>
-        </w:rPr>
-        <w:t>login</w:t>
-      </w:r>
-      <w:proofErr w:type="spellEnd"/>
-      <w:r>
-        <w:rPr>
-          <w:lang w:val="es-AR"/>
-        </w:rPr>
-        <w:t xml:space="preserve"> que manda los datos al controlador por medio de un </w:t>
-      </w:r>
-      <w:proofErr w:type="gramStart"/>
-      <w:r>
-        <w:rPr>
-          <w:lang w:val="es-AR"/>
-        </w:rPr>
-        <w:t>post ?</w:t>
-      </w:r>
-      <w:proofErr w:type="gramEnd"/>
-      <w:r>
-        <w:rPr>
-          <w:lang w:val="es-AR"/>
-        </w:rPr>
-        <w:t>¿.</w:t>
+        <w:t>Agregamos “loginview” donde encontramos la vista del login que manda los datos al controlador por medio de un post ?¿.</w:t>
       </w:r>
     </w:p>
     <w:p>
@@ -549,35 +287,7 @@
         <w:rPr>
           <w:lang w:val="es-AR"/>
         </w:rPr>
-        <w:t xml:space="preserve">Agregamos el apartado de validación de usuario correcto al </w:t>
-      </w:r>
-      <w:proofErr w:type="spellStart"/>
-      <w:r>
-        <w:rPr>
-          <w:lang w:val="es-AR"/>
-        </w:rPr>
-        <w:t>header</w:t>
-      </w:r>
-      <w:proofErr w:type="spellEnd"/>
-      <w:r>
-        <w:rPr>
-          <w:lang w:val="es-AR"/>
-        </w:rPr>
-        <w:t xml:space="preserve"> con su lógica de </w:t>
-      </w:r>
-      <w:proofErr w:type="spellStart"/>
-      <w:r>
-        <w:rPr>
-          <w:lang w:val="es-AR"/>
-        </w:rPr>
-        <w:t>redireccionamiento</w:t>
-      </w:r>
-      <w:proofErr w:type="spellEnd"/>
-      <w:r>
-        <w:rPr>
-          <w:lang w:val="es-AR"/>
-        </w:rPr>
-        <w:t xml:space="preserve"> en el caso de no ser usuario correcto.</w:t>
+        <w:t>Agregamos el apartado de validación de usuario correcto al header con su lógica de redireccionamiento en el caso de no ser usuario correcto.</w:t>
       </w:r>
     </w:p>
     <w:p>
@@ -595,63 +305,7 @@
         <w:rPr>
           <w:lang w:val="es-AR"/>
         </w:rPr>
-        <w:t xml:space="preserve">Agregamos un método de </w:t>
-      </w:r>
-      <w:proofErr w:type="spellStart"/>
-      <w:r>
-        <w:rPr>
-          <w:lang w:val="es-AR"/>
-        </w:rPr>
-        <w:t>logout</w:t>
-      </w:r>
-      <w:proofErr w:type="spellEnd"/>
-      <w:r>
-        <w:rPr>
-          <w:lang w:val="es-AR"/>
-        </w:rPr>
-        <w:t xml:space="preserve"> en </w:t>
-      </w:r>
-      <w:proofErr w:type="spellStart"/>
-      <w:r>
-        <w:rPr>
-          <w:lang w:val="es-AR"/>
-        </w:rPr>
-        <w:t>loginController</w:t>
-      </w:r>
-      <w:proofErr w:type="spellEnd"/>
-      <w:r>
-        <w:rPr>
-          <w:lang w:val="es-AR"/>
-        </w:rPr>
-        <w:t xml:space="preserve"> que se llama desde el </w:t>
-      </w:r>
-      <w:proofErr w:type="spellStart"/>
-      <w:r>
-        <w:rPr>
-          <w:lang w:val="es-AR"/>
-        </w:rPr>
-        <w:t>nav</w:t>
-      </w:r>
-      <w:proofErr w:type="spellEnd"/>
-      <w:r>
-        <w:rPr>
-          <w:lang w:val="es-AR"/>
-        </w:rPr>
-        <w:t xml:space="preserve"> del </w:t>
-      </w:r>
-      <w:proofErr w:type="spellStart"/>
-      <w:r>
-        <w:rPr>
-          <w:lang w:val="es-AR"/>
-        </w:rPr>
-        <w:t>header</w:t>
-      </w:r>
-      <w:proofErr w:type="spellEnd"/>
-      <w:r>
-        <w:rPr>
-          <w:lang w:val="es-AR"/>
-        </w:rPr>
-        <w:t xml:space="preserve"> el cual cierra la sesión.</w:t>
+        <w:t>Agregamos un método de logout en loginController que se llama desde el nav del header el cual cierra la sesión.</w:t>
       </w:r>
     </w:p>
     <w:p>
@@ -798,14 +452,7 @@
         <w:rPr>
           <w:lang w:val="es-AR"/>
         </w:rPr>
-        <w:t xml:space="preserve">Agregado de campo </w:t>
-      </w:r>
-      <w:proofErr w:type="spellStart"/>
-      <w:r>
-        <w:rPr>
-          <w:lang w:val="es-AR"/>
-        </w:rPr>
-        <w:t>proyecto</w:t>
+        <w:t>Agregado de campo proyecto</w:t>
       </w:r>
       <w:r>
         <w:rPr>
@@ -817,14 +464,7 @@
         <w:rPr>
           <w:lang w:val="es-AR"/>
         </w:rPr>
-        <w:t>_id</w:t>
-      </w:r>
-      <w:proofErr w:type="spellEnd"/>
-      <w:r>
-        <w:rPr>
-          <w:lang w:val="es-AR"/>
-        </w:rPr>
-        <w:t xml:space="preserve"> en tabla todo</w:t>
+        <w:t>_id en tabla todo</w:t>
       </w:r>
     </w:p>
     <w:p>
@@ -842,14 +482,7 @@
         <w:rPr>
           <w:lang w:val="es-AR"/>
         </w:rPr>
-        <w:t xml:space="preserve">Creación de </w:t>
-      </w:r>
-      <w:proofErr w:type="spellStart"/>
-      <w:r>
-        <w:rPr>
-          <w:lang w:val="es-AR"/>
-        </w:rPr>
-        <w:t>proyectos</w:t>
+        <w:t>Creación de proyectos</w:t>
       </w:r>
       <w:r>
         <w:rPr>
@@ -857,7 +490,6 @@
         </w:rPr>
         <w:t>Model</w:t>
       </w:r>
-      <w:proofErr w:type="spellEnd"/>
     </w:p>
     <w:p>
       <w:pPr>
@@ -874,16 +506,8 @@
         <w:rPr>
           <w:lang w:val="es-AR"/>
         </w:rPr>
-        <w:t xml:space="preserve">Creación de </w:t>
-      </w:r>
-      <w:proofErr w:type="spellStart"/>
-      <w:r>
-        <w:rPr>
-          <w:lang w:val="es-AR"/>
-        </w:rPr>
-        <w:t>proyectosController</w:t>
-      </w:r>
-      <w:proofErr w:type="spellEnd"/>
+        <w:t>Creación de proyectosController</w:t>
+      </w:r>
       <w:r>
         <w:rPr>
           <w:lang w:val="es-AR"/>
@@ -906,91 +530,7 @@
         <w:rPr>
           <w:lang w:val="es-AR"/>
         </w:rPr>
-        <w:t xml:space="preserve">Copiado y adaptación a la tabla proyectos de los métodos </w:t>
-      </w:r>
-      <w:proofErr w:type="spellStart"/>
-      <w:r>
-        <w:rPr>
-          <w:lang w:val="es-AR"/>
-        </w:rPr>
-        <w:t>index</w:t>
-      </w:r>
-      <w:proofErr w:type="spellEnd"/>
-      <w:r>
-        <w:rPr>
-          <w:lang w:val="es-AR"/>
-        </w:rPr>
-        <w:t xml:space="preserve">, </w:t>
-      </w:r>
-      <w:proofErr w:type="spellStart"/>
-      <w:r>
-        <w:rPr>
-          <w:lang w:val="es-AR"/>
-        </w:rPr>
-        <w:t>add</w:t>
-      </w:r>
-      <w:proofErr w:type="spellEnd"/>
-      <w:r>
-        <w:rPr>
-          <w:lang w:val="es-AR"/>
-        </w:rPr>
-        <w:t xml:space="preserve">, </w:t>
-      </w:r>
-      <w:proofErr w:type="spellStart"/>
-      <w:r>
-        <w:rPr>
-          <w:lang w:val="es-AR"/>
-        </w:rPr>
-        <w:t>edit</w:t>
-      </w:r>
-      <w:proofErr w:type="spellEnd"/>
-      <w:r>
-        <w:rPr>
-          <w:lang w:val="es-AR"/>
-        </w:rPr>
-        <w:t xml:space="preserve">, store, </w:t>
-      </w:r>
-      <w:proofErr w:type="spellStart"/>
-      <w:r>
-        <w:rPr>
-          <w:lang w:val="es-AR"/>
-        </w:rPr>
-        <w:t>update</w:t>
-      </w:r>
-      <w:proofErr w:type="spellEnd"/>
-      <w:r>
-        <w:rPr>
-          <w:lang w:val="es-AR"/>
-        </w:rPr>
-        <w:t xml:space="preserve">, </w:t>
-      </w:r>
-      <w:proofErr w:type="spellStart"/>
-      <w:r>
-        <w:rPr>
-          <w:lang w:val="es-AR"/>
-        </w:rPr>
-        <w:t>delete</w:t>
-      </w:r>
-      <w:proofErr w:type="spellEnd"/>
-      <w:r>
-        <w:rPr>
-          <w:lang w:val="es-AR"/>
-        </w:rPr>
-        <w:t xml:space="preserve">, </w:t>
-      </w:r>
-      <w:proofErr w:type="spellStart"/>
-      <w:r>
-        <w:rPr>
-          <w:lang w:val="es-AR"/>
-        </w:rPr>
-        <w:t>search</w:t>
-      </w:r>
-      <w:proofErr w:type="spellEnd"/>
-      <w:r>
-        <w:rPr>
-          <w:lang w:val="es-AR"/>
-        </w:rPr>
-        <w:t>.</w:t>
+        <w:t>Copiado y adaptación a la tabla proyectos de los métodos index, add, edit, store, update, delete, search.</w:t>
       </w:r>
     </w:p>
     <w:p>
@@ -1008,49 +548,7 @@
         <w:rPr>
           <w:lang w:val="es-AR"/>
         </w:rPr>
-        <w:t xml:space="preserve">Consumo de </w:t>
-      </w:r>
-      <w:proofErr w:type="spellStart"/>
-      <w:r>
-        <w:rPr>
-          <w:lang w:val="es-AR"/>
-        </w:rPr>
-        <w:t>proyectoModel</w:t>
-      </w:r>
-      <w:proofErr w:type="spellEnd"/>
-      <w:r>
-        <w:rPr>
-          <w:lang w:val="es-AR"/>
-        </w:rPr>
-        <w:t xml:space="preserve"> que extiende de la clase </w:t>
-      </w:r>
-      <w:proofErr w:type="spellStart"/>
-      <w:r>
-        <w:rPr>
-          <w:lang w:val="es-AR"/>
-        </w:rPr>
-        <w:t>Model</w:t>
-      </w:r>
-      <w:proofErr w:type="spellEnd"/>
-      <w:r>
-        <w:rPr>
-          <w:lang w:val="es-AR"/>
-        </w:rPr>
-        <w:t xml:space="preserve"> que maneja peticiones </w:t>
-      </w:r>
-      <w:proofErr w:type="spellStart"/>
-      <w:r>
-        <w:rPr>
-          <w:lang w:val="es-AR"/>
-        </w:rPr>
-        <w:t>sql</w:t>
-      </w:r>
-      <w:proofErr w:type="spellEnd"/>
-      <w:r>
-        <w:rPr>
-          <w:lang w:val="es-AR"/>
-        </w:rPr>
-        <w:t xml:space="preserve"> estandarizadas para todo el proyecto</w:t>
+        <w:t>Consumo de proyectoModel que extiende de la clase Model que maneja peticiones sql estandarizadas para todo el proyecto</w:t>
       </w:r>
       <w:r>
         <w:rPr>
@@ -1074,35 +572,7 @@
         <w:rPr>
           <w:lang w:val="es-AR"/>
         </w:rPr>
-        <w:t xml:space="preserve">Agregado del apartado Proyectos </w:t>
-      </w:r>
-      <w:proofErr w:type="spellStart"/>
-      <w:r>
-        <w:rPr>
-          <w:lang w:val="es-AR"/>
-        </w:rPr>
-        <w:t>list</w:t>
-      </w:r>
-      <w:proofErr w:type="spellEnd"/>
-      <w:r>
-        <w:rPr>
-          <w:lang w:val="es-AR"/>
-        </w:rPr>
-        <w:t xml:space="preserve"> en el </w:t>
-      </w:r>
-      <w:proofErr w:type="spellStart"/>
-      <w:r>
-        <w:rPr>
-          <w:lang w:val="es-AR"/>
-        </w:rPr>
-        <w:t>header</w:t>
-      </w:r>
-      <w:proofErr w:type="spellEnd"/>
-      <w:r>
-        <w:rPr>
-          <w:lang w:val="es-AR"/>
-        </w:rPr>
-        <w:t>.</w:t>
+        <w:t>Agregado del apartado Proyectos list en el header.</w:t>
       </w:r>
     </w:p>
     <w:p>
@@ -1120,16 +590,8 @@
         <w:rPr>
           <w:lang w:val="es-AR"/>
         </w:rPr>
-        <w:t xml:space="preserve">Creación de la carpeta proyectos dentro de </w:t>
-      </w:r>
-      <w:proofErr w:type="spellStart"/>
-      <w:r>
-        <w:rPr>
-          <w:lang w:val="es-AR"/>
-        </w:rPr>
-        <w:t>views</w:t>
-      </w:r>
-      <w:proofErr w:type="spellEnd"/>
+        <w:t>Creación de la carpeta proyectos dentro de views</w:t>
+      </w:r>
     </w:p>
     <w:p>
       <w:pPr>
@@ -1166,45 +628,63 @@
         </w:rPr>
         <w:t>Creación de la vista editar.</w:t>
       </w:r>
+    </w:p>
+    <w:p>
+      <w:pPr>
+        <w:pStyle w:val="Prrafodelista"/>
+        <w:numPr>
+          <w:ilvl w:val="1"/>
+          <w:numId w:val="2"/>
+        </w:numPr>
+        <w:rPr>
+          <w:lang w:val="es-AR"/>
+        </w:rPr>
+      </w:pPr>
+      <w:r>
+        <w:rPr>
+          <w:lang w:val="es-AR"/>
+        </w:rPr>
+        <w:lastRenderedPageBreak/>
+        <w:t>Creación de la vista listar.</w:t>
+      </w:r>
+    </w:p>
+    <w:p>
+      <w:pPr>
+        <w:pStyle w:val="Prrafodelista"/>
+        <w:numPr>
+          <w:ilvl w:val="1"/>
+          <w:numId w:val="2"/>
+        </w:numPr>
+        <w:rPr>
+          <w:lang w:val="es-AR"/>
+        </w:rPr>
+      </w:pPr>
+      <w:r>
+        <w:rPr>
+          <w:lang w:val="es-AR"/>
+        </w:rPr>
+        <w:t>Creación del modal eliminar.</w:t>
+      </w:r>
+    </w:p>
+    <w:p>
+      <w:pPr>
+        <w:pStyle w:val="Prrafodelista"/>
+        <w:numPr>
+          <w:ilvl w:val="0"/>
+          <w:numId w:val="2"/>
+        </w:numPr>
+        <w:rPr>
+          <w:lang w:val="es-AR"/>
+        </w:rPr>
+      </w:pPr>
+      <w:r>
+        <w:rPr>
+          <w:lang w:val="es-AR"/>
+        </w:rPr>
+        <w:t>Agregado del campo proyect_id a la tabla todo con su respectiva lógica y relación entre tablas.</w:t>
+      </w:r>
       <w:bookmarkStart w:id="0" w:name="_GoBack"/>
       <w:bookmarkEnd w:id="0"/>
-    </w:p>
-    <w:p>
-      <w:pPr>
-        <w:pStyle w:val="Prrafodelista"/>
-        <w:numPr>
-          <w:ilvl w:val="1"/>
-          <w:numId w:val="2"/>
-        </w:numPr>
-        <w:rPr>
-          <w:lang w:val="es-AR"/>
-        </w:rPr>
-      </w:pPr>
-      <w:r>
-        <w:rPr>
-          <w:lang w:val="es-AR"/>
-        </w:rPr>
-        <w:lastRenderedPageBreak/>
-        <w:t>Creación de la vista listar.</w:t>
-      </w:r>
-    </w:p>
-    <w:p>
-      <w:pPr>
-        <w:pStyle w:val="Prrafodelista"/>
-        <w:numPr>
-          <w:ilvl w:val="1"/>
-          <w:numId w:val="2"/>
-        </w:numPr>
-        <w:rPr>
-          <w:lang w:val="es-AR"/>
-        </w:rPr>
-      </w:pPr>
-      <w:r>
-        <w:rPr>
-          <w:lang w:val="es-AR"/>
-        </w:rPr>
-        <w:t>Creación del modal eliminar.</w:t>
-      </w:r>
     </w:p>
     <w:sectPr>
       <w:pgSz w:w="12240" w:h="15840"/>

</xml_diff>